<commit_message>
finalna verzija dokumentacije, fali samo baza - Bruno
</commit_message>
<xml_diff>
--- a/Opis Usecaseova 1-14.docx
+++ b/Opis Usecaseova 1-14.docx
@@ -4,7 +4,7 @@
   <w:body>
     <w:p>
       <w:pPr>
-        <w:pStyle w:val="NormalWeb"/>
+        <w:pStyle w:val="StandardWeb"/>
       </w:pPr>
       <w:r>
         <w:rPr>
@@ -29,7 +29,7 @@
         <w:rPr>
           <w:rFonts w:ascii="Kp" w:hAnsi="Kp"/>
         </w:rPr>
-        <w:t>-</w:t>
+        <w:t>–</w:t>
       </w:r>
       <w:r>
         <w:rPr>
@@ -41,7 +41,7 @@
     </w:p>
     <w:p>
       <w:pPr>
-        <w:pStyle w:val="NormalWeb"/>
+        <w:pStyle w:val="StandardWeb"/>
         <w:numPr>
           <w:ilvl w:val="0"/>
           <w:numId w:val="3"/>
@@ -69,7 +69,7 @@
     </w:p>
     <w:p>
       <w:pPr>
-        <w:pStyle w:val="NormalWeb"/>
+        <w:pStyle w:val="StandardWeb"/>
         <w:numPr>
           <w:ilvl w:val="0"/>
           <w:numId w:val="3"/>
@@ -98,7 +98,7 @@
     </w:p>
     <w:p>
       <w:pPr>
-        <w:pStyle w:val="NormalWeb"/>
+        <w:pStyle w:val="StandardWeb"/>
         <w:numPr>
           <w:ilvl w:val="0"/>
           <w:numId w:val="3"/>
@@ -127,7 +127,7 @@
     </w:p>
     <w:p>
       <w:pPr>
-        <w:pStyle w:val="NormalWeb"/>
+        <w:pStyle w:val="StandardWeb"/>
         <w:numPr>
           <w:ilvl w:val="0"/>
           <w:numId w:val="3"/>
@@ -162,7 +162,7 @@
     </w:p>
     <w:p>
       <w:pPr>
-        <w:pStyle w:val="NormalWeb"/>
+        <w:pStyle w:val="StandardWeb"/>
         <w:numPr>
           <w:ilvl w:val="0"/>
           <w:numId w:val="3"/>
@@ -177,7 +177,7 @@
     </w:p>
     <w:p>
       <w:pPr>
-        <w:pStyle w:val="NormalWeb"/>
+        <w:pStyle w:val="StandardWeb"/>
         <w:numPr>
           <w:ilvl w:val="1"/>
           <w:numId w:val="3"/>
@@ -207,7 +207,7 @@
     </w:p>
     <w:p>
       <w:pPr>
-        <w:pStyle w:val="NormalWeb"/>
+        <w:pStyle w:val="StandardWeb"/>
         <w:numPr>
           <w:ilvl w:val="1"/>
           <w:numId w:val="3"/>
@@ -237,7 +237,7 @@
     </w:p>
     <w:p>
       <w:pPr>
-        <w:pStyle w:val="NormalWeb"/>
+        <w:pStyle w:val="StandardWeb"/>
         <w:numPr>
           <w:ilvl w:val="1"/>
           <w:numId w:val="3"/>
@@ -253,7 +253,7 @@
     </w:p>
     <w:p>
       <w:pPr>
-        <w:pStyle w:val="NormalWeb"/>
+        <w:pStyle w:val="StandardWeb"/>
         <w:numPr>
           <w:ilvl w:val="1"/>
           <w:numId w:val="3"/>
@@ -268,7 +268,7 @@
     </w:p>
     <w:p>
       <w:pPr>
-        <w:pStyle w:val="NormalWeb"/>
+        <w:pStyle w:val="StandardWeb"/>
         <w:numPr>
           <w:ilvl w:val="1"/>
           <w:numId w:val="3"/>
@@ -283,7 +283,7 @@
     </w:p>
     <w:p>
       <w:pPr>
-        <w:pStyle w:val="NormalWeb"/>
+        <w:pStyle w:val="StandardWeb"/>
         <w:numPr>
           <w:ilvl w:val="0"/>
           <w:numId w:val="3"/>
@@ -310,7 +310,7 @@
     </w:p>
     <w:p>
       <w:pPr>
-        <w:pStyle w:val="NormalWeb"/>
+        <w:pStyle w:val="StandardWeb"/>
         <w:numPr>
           <w:ilvl w:val="1"/>
           <w:numId w:val="3"/>
@@ -340,7 +340,7 @@
     </w:p>
     <w:p>
       <w:pPr>
-        <w:pStyle w:val="NormalWeb"/>
+        <w:pStyle w:val="StandardWeb"/>
         <w:numPr>
           <w:ilvl w:val="2"/>
           <w:numId w:val="3"/>
@@ -356,7 +356,7 @@
     </w:p>
     <w:p>
       <w:pPr>
-        <w:pStyle w:val="NormalWeb"/>
+        <w:pStyle w:val="StandardWeb"/>
         <w:numPr>
           <w:ilvl w:val="1"/>
           <w:numId w:val="3"/>
@@ -385,7 +385,7 @@
     </w:p>
     <w:p>
       <w:pPr>
-        <w:pStyle w:val="NormalWeb"/>
+        <w:pStyle w:val="StandardWeb"/>
         <w:numPr>
           <w:ilvl w:val="2"/>
           <w:numId w:val="3"/>
@@ -401,7 +401,7 @@
     </w:p>
     <w:p>
       <w:pPr>
-        <w:pStyle w:val="NormalWeb"/>
+        <w:pStyle w:val="StandardWeb"/>
       </w:pPr>
       <w:r>
         <w:rPr>
@@ -438,7 +438,7 @@
     </w:p>
     <w:p>
       <w:pPr>
-        <w:pStyle w:val="NormalWeb"/>
+        <w:pStyle w:val="StandardWeb"/>
         <w:numPr>
           <w:ilvl w:val="0"/>
           <w:numId w:val="3"/>
@@ -460,7 +460,7 @@
     </w:p>
     <w:p>
       <w:pPr>
-        <w:pStyle w:val="NormalWeb"/>
+        <w:pStyle w:val="StandardWeb"/>
         <w:numPr>
           <w:ilvl w:val="0"/>
           <w:numId w:val="3"/>
@@ -482,7 +482,7 @@
     </w:p>
     <w:p>
       <w:pPr>
-        <w:pStyle w:val="NormalWeb"/>
+        <w:pStyle w:val="StandardWeb"/>
         <w:numPr>
           <w:ilvl w:val="0"/>
           <w:numId w:val="3"/>
@@ -510,7 +510,7 @@
     </w:p>
     <w:p>
       <w:pPr>
-        <w:pStyle w:val="NormalWeb"/>
+        <w:pStyle w:val="StandardWeb"/>
         <w:numPr>
           <w:ilvl w:val="0"/>
           <w:numId w:val="3"/>
@@ -526,7 +526,7 @@
     </w:p>
     <w:p>
       <w:pPr>
-        <w:pStyle w:val="NormalWeb"/>
+        <w:pStyle w:val="StandardWeb"/>
         <w:numPr>
           <w:ilvl w:val="0"/>
           <w:numId w:val="3"/>
@@ -541,7 +541,7 @@
     </w:p>
     <w:p>
       <w:pPr>
-        <w:pStyle w:val="NormalWeb"/>
+        <w:pStyle w:val="StandardWeb"/>
         <w:numPr>
           <w:ilvl w:val="1"/>
           <w:numId w:val="3"/>
@@ -557,7 +557,7 @@
     </w:p>
     <w:p>
       <w:pPr>
-        <w:pStyle w:val="NormalWeb"/>
+        <w:pStyle w:val="StandardWeb"/>
         <w:numPr>
           <w:ilvl w:val="1"/>
           <w:numId w:val="3"/>
@@ -576,7 +576,7 @@
     </w:p>
     <w:p>
       <w:pPr>
-        <w:pStyle w:val="NormalWeb"/>
+        <w:pStyle w:val="StandardWeb"/>
         <w:numPr>
           <w:ilvl w:val="1"/>
           <w:numId w:val="3"/>
@@ -595,7 +595,7 @@
     </w:p>
     <w:p>
       <w:pPr>
-        <w:pStyle w:val="NormalWeb"/>
+        <w:pStyle w:val="StandardWeb"/>
       </w:pPr>
       <w:r>
         <w:rPr>
@@ -632,7 +632,7 @@
     </w:p>
     <w:p>
       <w:pPr>
-        <w:pStyle w:val="NormalWeb"/>
+        <w:pStyle w:val="StandardWeb"/>
         <w:numPr>
           <w:ilvl w:val="0"/>
           <w:numId w:val="3"/>
@@ -654,7 +654,7 @@
     </w:p>
     <w:p>
       <w:pPr>
-        <w:pStyle w:val="NormalWeb"/>
+        <w:pStyle w:val="StandardWeb"/>
         <w:numPr>
           <w:ilvl w:val="0"/>
           <w:numId w:val="3"/>
@@ -676,7 +676,7 @@
     </w:p>
     <w:p>
       <w:pPr>
-        <w:pStyle w:val="NormalWeb"/>
+        <w:pStyle w:val="StandardWeb"/>
         <w:numPr>
           <w:ilvl w:val="0"/>
           <w:numId w:val="3"/>
@@ -704,7 +704,7 @@
     </w:p>
     <w:p>
       <w:pPr>
-        <w:pStyle w:val="NormalWeb"/>
+        <w:pStyle w:val="StandardWeb"/>
         <w:numPr>
           <w:ilvl w:val="0"/>
           <w:numId w:val="3"/>
@@ -720,7 +720,7 @@
     </w:p>
     <w:p>
       <w:pPr>
-        <w:pStyle w:val="NormalWeb"/>
+        <w:pStyle w:val="StandardWeb"/>
         <w:numPr>
           <w:ilvl w:val="0"/>
           <w:numId w:val="3"/>
@@ -735,7 +735,7 @@
     </w:p>
     <w:p>
       <w:pPr>
-        <w:pStyle w:val="NormalWeb"/>
+        <w:pStyle w:val="StandardWeb"/>
         <w:numPr>
           <w:ilvl w:val="1"/>
           <w:numId w:val="3"/>
@@ -751,7 +751,7 @@
     </w:p>
     <w:p>
       <w:pPr>
-        <w:pStyle w:val="NormalWeb"/>
+        <w:pStyle w:val="StandardWeb"/>
         <w:numPr>
           <w:ilvl w:val="1"/>
           <w:numId w:val="3"/>
@@ -770,7 +770,7 @@
     </w:p>
     <w:p>
       <w:pPr>
-        <w:pStyle w:val="NormalWeb"/>
+        <w:pStyle w:val="StandardWeb"/>
         <w:numPr>
           <w:ilvl w:val="1"/>
           <w:numId w:val="3"/>
@@ -789,7 +789,7 @@
     </w:p>
     <w:p>
       <w:pPr>
-        <w:pStyle w:val="NormalWeb"/>
+        <w:pStyle w:val="StandardWeb"/>
         <w:rPr>
           <w:lang w:val="hr-HR"/>
         </w:rPr>
@@ -844,7 +844,7 @@
     </w:p>
     <w:p>
       <w:pPr>
-        <w:pStyle w:val="NormalWeb"/>
+        <w:pStyle w:val="StandardWeb"/>
         <w:numPr>
           <w:ilvl w:val="0"/>
           <w:numId w:val="3"/>
@@ -861,28 +861,12 @@
           <w:rFonts w:ascii="Kp--M-Italic" w:hAnsi="Kp--M-Italic"/>
           <w:lang w:val="hr-HR"/>
         </w:rPr>
-        <w:t xml:space="preserve">Donor, </w:t>
-      </w:r>
-      <w:proofErr w:type="spellStart"/>
-      <w:r>
-        <w:rPr>
-          <w:rFonts w:ascii="Kp--M-Italic" w:hAnsi="Kp--M-Italic"/>
-          <w:lang w:val="hr-HR"/>
-        </w:rPr>
-        <w:t>Neregistirani</w:t>
-      </w:r>
-      <w:proofErr w:type="spellEnd"/>
-      <w:r>
-        <w:rPr>
-          <w:rFonts w:ascii="Kp--M-Italic" w:hAnsi="Kp--M-Italic"/>
-          <w:lang w:val="hr-HR"/>
-        </w:rPr>
-        <w:t xml:space="preserve"> korisnik</w:t>
-      </w:r>
-    </w:p>
-    <w:p>
-      <w:pPr>
-        <w:pStyle w:val="NormalWeb"/>
+        <w:t>Donor, Neregistirani korisnik</w:t>
+      </w:r>
+    </w:p>
+    <w:p>
+      <w:pPr>
+        <w:pStyle w:val="StandardWeb"/>
         <w:numPr>
           <w:ilvl w:val="0"/>
           <w:numId w:val="3"/>
@@ -904,7 +888,7 @@
     </w:p>
     <w:p>
       <w:pPr>
-        <w:pStyle w:val="NormalWeb"/>
+        <w:pStyle w:val="StandardWeb"/>
         <w:numPr>
           <w:ilvl w:val="0"/>
           <w:numId w:val="3"/>
@@ -932,7 +916,7 @@
     </w:p>
     <w:p>
       <w:pPr>
-        <w:pStyle w:val="NormalWeb"/>
+        <w:pStyle w:val="StandardWeb"/>
         <w:numPr>
           <w:ilvl w:val="0"/>
           <w:numId w:val="3"/>
@@ -948,7 +932,7 @@
     </w:p>
     <w:p>
       <w:pPr>
-        <w:pStyle w:val="NormalWeb"/>
+        <w:pStyle w:val="StandardWeb"/>
         <w:numPr>
           <w:ilvl w:val="0"/>
           <w:numId w:val="3"/>
@@ -963,7 +947,7 @@
     </w:p>
     <w:p>
       <w:pPr>
-        <w:pStyle w:val="NormalWeb"/>
+        <w:pStyle w:val="StandardWeb"/>
         <w:numPr>
           <w:ilvl w:val="1"/>
           <w:numId w:val="3"/>
@@ -980,7 +964,7 @@
     </w:p>
     <w:p>
       <w:pPr>
-        <w:pStyle w:val="NormalWeb"/>
+        <w:pStyle w:val="StandardWeb"/>
         <w:numPr>
           <w:ilvl w:val="1"/>
           <w:numId w:val="3"/>
@@ -996,7 +980,7 @@
     </w:p>
     <w:p>
       <w:pPr>
-        <w:pStyle w:val="NormalWeb"/>
+        <w:pStyle w:val="StandardWeb"/>
         <w:numPr>
           <w:ilvl w:val="1"/>
           <w:numId w:val="3"/>
@@ -1012,7 +996,7 @@
     </w:p>
     <w:p>
       <w:pPr>
-        <w:pStyle w:val="NormalWeb"/>
+        <w:pStyle w:val="StandardWeb"/>
         <w:rPr>
           <w:lang w:val="hr-HR"/>
         </w:rPr>
@@ -1053,7 +1037,7 @@
     </w:p>
     <w:p>
       <w:pPr>
-        <w:pStyle w:val="NormalWeb"/>
+        <w:pStyle w:val="StandardWeb"/>
         <w:numPr>
           <w:ilvl w:val="0"/>
           <w:numId w:val="3"/>
@@ -1075,7 +1059,7 @@
     </w:p>
     <w:p>
       <w:pPr>
-        <w:pStyle w:val="NormalWeb"/>
+        <w:pStyle w:val="StandardWeb"/>
         <w:numPr>
           <w:ilvl w:val="0"/>
           <w:numId w:val="3"/>
@@ -1118,7 +1102,7 @@
     </w:p>
     <w:p>
       <w:pPr>
-        <w:pStyle w:val="NormalWeb"/>
+        <w:pStyle w:val="StandardWeb"/>
         <w:numPr>
           <w:ilvl w:val="0"/>
           <w:numId w:val="3"/>
@@ -1146,7 +1130,7 @@
     </w:p>
     <w:p>
       <w:pPr>
-        <w:pStyle w:val="NormalWeb"/>
+        <w:pStyle w:val="StandardWeb"/>
         <w:numPr>
           <w:ilvl w:val="0"/>
           <w:numId w:val="3"/>
@@ -1162,7 +1146,7 @@
     </w:p>
     <w:p>
       <w:pPr>
-        <w:pStyle w:val="NormalWeb"/>
+        <w:pStyle w:val="StandardWeb"/>
         <w:numPr>
           <w:ilvl w:val="0"/>
           <w:numId w:val="3"/>
@@ -1177,7 +1161,7 @@
     </w:p>
     <w:p>
       <w:pPr>
-        <w:pStyle w:val="NormalWeb"/>
+        <w:pStyle w:val="StandardWeb"/>
         <w:numPr>
           <w:ilvl w:val="1"/>
           <w:numId w:val="3"/>
@@ -1193,7 +1177,7 @@
     </w:p>
     <w:p>
       <w:pPr>
-        <w:pStyle w:val="NormalWeb"/>
+        <w:pStyle w:val="StandardWeb"/>
         <w:numPr>
           <w:ilvl w:val="1"/>
           <w:numId w:val="3"/>
@@ -1209,7 +1193,7 @@
     </w:p>
     <w:p>
       <w:pPr>
-        <w:pStyle w:val="NormalWeb"/>
+        <w:pStyle w:val="StandardWeb"/>
         <w:numPr>
           <w:ilvl w:val="1"/>
           <w:numId w:val="3"/>
@@ -1232,7 +1216,7 @@
     </w:p>
     <w:p>
       <w:pPr>
-        <w:pStyle w:val="NormalWeb"/>
+        <w:pStyle w:val="StandardWeb"/>
       </w:pPr>
       <w:r>
         <w:rPr>
@@ -1276,7 +1260,7 @@
     </w:p>
     <w:p>
       <w:pPr>
-        <w:pStyle w:val="NormalWeb"/>
+        <w:pStyle w:val="StandardWeb"/>
         <w:numPr>
           <w:ilvl w:val="0"/>
           <w:numId w:val="3"/>
@@ -1298,7 +1282,7 @@
     </w:p>
     <w:p>
       <w:pPr>
-        <w:pStyle w:val="NormalWeb"/>
+        <w:pStyle w:val="StandardWeb"/>
         <w:numPr>
           <w:ilvl w:val="0"/>
           <w:numId w:val="3"/>
@@ -1327,7 +1311,7 @@
     </w:p>
     <w:p>
       <w:pPr>
-        <w:pStyle w:val="NormalWeb"/>
+        <w:pStyle w:val="StandardWeb"/>
         <w:numPr>
           <w:ilvl w:val="0"/>
           <w:numId w:val="3"/>
@@ -1355,7 +1339,7 @@
     </w:p>
     <w:p>
       <w:pPr>
-        <w:pStyle w:val="NormalWeb"/>
+        <w:pStyle w:val="StandardWeb"/>
         <w:numPr>
           <w:ilvl w:val="0"/>
           <w:numId w:val="3"/>
@@ -1371,7 +1355,7 @@
     </w:p>
     <w:p>
       <w:pPr>
-        <w:pStyle w:val="NormalWeb"/>
+        <w:pStyle w:val="StandardWeb"/>
         <w:numPr>
           <w:ilvl w:val="0"/>
           <w:numId w:val="3"/>
@@ -1386,7 +1370,7 @@
     </w:p>
     <w:p>
       <w:pPr>
-        <w:pStyle w:val="NormalWeb"/>
+        <w:pStyle w:val="StandardWeb"/>
         <w:numPr>
           <w:ilvl w:val="1"/>
           <w:numId w:val="3"/>
@@ -1405,7 +1389,7 @@
     </w:p>
     <w:p>
       <w:pPr>
-        <w:pStyle w:val="NormalWeb"/>
+        <w:pStyle w:val="StandardWeb"/>
         <w:numPr>
           <w:ilvl w:val="1"/>
           <w:numId w:val="3"/>
@@ -1445,7 +1429,7 @@
     </w:p>
     <w:p>
       <w:pPr>
-        <w:pStyle w:val="NormalWeb"/>
+        <w:pStyle w:val="StandardWeb"/>
         <w:numPr>
           <w:ilvl w:val="1"/>
           <w:numId w:val="3"/>
@@ -1471,7 +1455,7 @@
     </w:p>
     <w:p>
       <w:pPr>
-        <w:pStyle w:val="NormalWeb"/>
+        <w:pStyle w:val="StandardWeb"/>
         <w:rPr>
           <w:lang w:val="hr-HR"/>
         </w:rPr>
@@ -1512,7 +1496,7 @@
     </w:p>
     <w:p>
       <w:pPr>
-        <w:pStyle w:val="NormalWeb"/>
+        <w:pStyle w:val="StandardWeb"/>
         <w:numPr>
           <w:ilvl w:val="0"/>
           <w:numId w:val="3"/>
@@ -1540,7 +1524,7 @@
     </w:p>
     <w:p>
       <w:pPr>
-        <w:pStyle w:val="NormalWeb"/>
+        <w:pStyle w:val="StandardWeb"/>
         <w:numPr>
           <w:ilvl w:val="0"/>
           <w:numId w:val="3"/>
@@ -1569,7 +1553,7 @@
     </w:p>
     <w:p>
       <w:pPr>
-        <w:pStyle w:val="NormalWeb"/>
+        <w:pStyle w:val="StandardWeb"/>
         <w:numPr>
           <w:ilvl w:val="0"/>
           <w:numId w:val="3"/>
@@ -1591,7 +1575,7 @@
     </w:p>
     <w:p>
       <w:pPr>
-        <w:pStyle w:val="NormalWeb"/>
+        <w:pStyle w:val="StandardWeb"/>
         <w:numPr>
           <w:ilvl w:val="0"/>
           <w:numId w:val="3"/>
@@ -1640,7 +1624,7 @@
     </w:p>
     <w:p>
       <w:pPr>
-        <w:pStyle w:val="NormalWeb"/>
+        <w:pStyle w:val="StandardWeb"/>
         <w:numPr>
           <w:ilvl w:val="0"/>
           <w:numId w:val="3"/>
@@ -1655,7 +1639,7 @@
     </w:p>
     <w:p>
       <w:pPr>
-        <w:pStyle w:val="NormalWeb"/>
+        <w:pStyle w:val="StandardWeb"/>
         <w:numPr>
           <w:ilvl w:val="1"/>
           <w:numId w:val="3"/>
@@ -1671,7 +1655,7 @@
     </w:p>
     <w:p>
       <w:pPr>
-        <w:pStyle w:val="NormalWeb"/>
+        <w:pStyle w:val="StandardWeb"/>
         <w:numPr>
           <w:ilvl w:val="1"/>
           <w:numId w:val="3"/>
@@ -1687,7 +1671,7 @@
     </w:p>
     <w:p>
       <w:pPr>
-        <w:pStyle w:val="NormalWeb"/>
+        <w:pStyle w:val="StandardWeb"/>
         <w:numPr>
           <w:ilvl w:val="1"/>
           <w:numId w:val="3"/>
@@ -1703,7 +1687,7 @@
     </w:p>
     <w:p>
       <w:pPr>
-        <w:pStyle w:val="NormalWeb"/>
+        <w:pStyle w:val="StandardWeb"/>
         <w:numPr>
           <w:ilvl w:val="0"/>
           <w:numId w:val="3"/>
@@ -1730,7 +1714,7 @@
     </w:p>
     <w:p>
       <w:pPr>
-        <w:pStyle w:val="NormalWeb"/>
+        <w:pStyle w:val="StandardWeb"/>
         <w:numPr>
           <w:ilvl w:val="1"/>
           <w:numId w:val="3"/>
@@ -1780,7 +1764,7 @@
     </w:p>
     <w:p>
       <w:pPr>
-        <w:pStyle w:val="NormalWeb"/>
+        <w:pStyle w:val="StandardWeb"/>
         <w:numPr>
           <w:ilvl w:val="2"/>
           <w:numId w:val="3"/>
@@ -1796,7 +1780,7 @@
     </w:p>
     <w:p>
       <w:pPr>
-        <w:pStyle w:val="NormalWeb"/>
+        <w:pStyle w:val="StandardWeb"/>
         <w:numPr>
           <w:ilvl w:val="1"/>
           <w:numId w:val="3"/>
@@ -1829,7 +1813,7 @@
     </w:p>
     <w:p>
       <w:pPr>
-        <w:pStyle w:val="NormalWeb"/>
+        <w:pStyle w:val="StandardWeb"/>
         <w:numPr>
           <w:ilvl w:val="2"/>
           <w:numId w:val="3"/>
@@ -1844,7 +1828,7 @@
     </w:p>
     <w:p>
       <w:pPr>
-        <w:pStyle w:val="NormalWeb"/>
+        <w:pStyle w:val="StandardWeb"/>
         <w:rPr>
           <w:lang w:val="hr-HR"/>
         </w:rPr>
@@ -1885,7 +1869,7 @@
     </w:p>
     <w:p>
       <w:pPr>
-        <w:pStyle w:val="NormalWeb"/>
+        <w:pStyle w:val="StandardWeb"/>
         <w:numPr>
           <w:ilvl w:val="0"/>
           <w:numId w:val="3"/>
@@ -1913,7 +1897,7 @@
     </w:p>
     <w:p>
       <w:pPr>
-        <w:pStyle w:val="NormalWeb"/>
+        <w:pStyle w:val="StandardWeb"/>
         <w:numPr>
           <w:ilvl w:val="0"/>
           <w:numId w:val="3"/>
@@ -1941,7 +1925,7 @@
     </w:p>
     <w:p>
       <w:pPr>
-        <w:pStyle w:val="NormalWeb"/>
+        <w:pStyle w:val="StandardWeb"/>
         <w:numPr>
           <w:ilvl w:val="0"/>
           <w:numId w:val="3"/>
@@ -1969,7 +1953,7 @@
     </w:p>
     <w:p>
       <w:pPr>
-        <w:pStyle w:val="NormalWeb"/>
+        <w:pStyle w:val="StandardWeb"/>
         <w:numPr>
           <w:ilvl w:val="0"/>
           <w:numId w:val="3"/>
@@ -1985,7 +1969,7 @@
     </w:p>
     <w:p>
       <w:pPr>
-        <w:pStyle w:val="NormalWeb"/>
+        <w:pStyle w:val="StandardWeb"/>
         <w:numPr>
           <w:ilvl w:val="1"/>
           <w:numId w:val="3"/>
@@ -2001,7 +1985,7 @@
     </w:p>
     <w:p>
       <w:pPr>
-        <w:pStyle w:val="NormalWeb"/>
+        <w:pStyle w:val="StandardWeb"/>
         <w:numPr>
           <w:ilvl w:val="1"/>
           <w:numId w:val="3"/>
@@ -2017,7 +2001,7 @@
     </w:p>
     <w:p>
       <w:pPr>
-        <w:pStyle w:val="NormalWeb"/>
+        <w:pStyle w:val="StandardWeb"/>
         <w:rPr>
           <w:lang w:val="hr-HR"/>
         </w:rPr>
@@ -2058,7 +2042,7 @@
     </w:p>
     <w:p>
       <w:pPr>
-        <w:pStyle w:val="NormalWeb"/>
+        <w:pStyle w:val="StandardWeb"/>
         <w:numPr>
           <w:ilvl w:val="0"/>
           <w:numId w:val="3"/>
@@ -2086,7 +2070,7 @@
     </w:p>
     <w:p>
       <w:pPr>
-        <w:pStyle w:val="NormalWeb"/>
+        <w:pStyle w:val="StandardWeb"/>
         <w:numPr>
           <w:ilvl w:val="0"/>
           <w:numId w:val="3"/>
@@ -2108,7 +2092,7 @@
     </w:p>
     <w:p>
       <w:pPr>
-        <w:pStyle w:val="NormalWeb"/>
+        <w:pStyle w:val="StandardWeb"/>
         <w:numPr>
           <w:ilvl w:val="0"/>
           <w:numId w:val="3"/>
@@ -2130,7 +2114,7 @@
     </w:p>
     <w:p>
       <w:pPr>
-        <w:pStyle w:val="NormalWeb"/>
+        <w:pStyle w:val="StandardWeb"/>
         <w:numPr>
           <w:ilvl w:val="0"/>
           <w:numId w:val="3"/>
@@ -2152,7 +2136,7 @@
     </w:p>
     <w:p>
       <w:pPr>
-        <w:pStyle w:val="NormalWeb"/>
+        <w:pStyle w:val="StandardWeb"/>
         <w:numPr>
           <w:ilvl w:val="0"/>
           <w:numId w:val="3"/>
@@ -2167,7 +2151,7 @@
     </w:p>
     <w:p>
       <w:pPr>
-        <w:pStyle w:val="NormalWeb"/>
+        <w:pStyle w:val="StandardWeb"/>
         <w:numPr>
           <w:ilvl w:val="1"/>
           <w:numId w:val="3"/>
@@ -2183,7 +2167,7 @@
     </w:p>
     <w:p>
       <w:pPr>
-        <w:pStyle w:val="NormalWeb"/>
+        <w:pStyle w:val="StandardWeb"/>
         <w:numPr>
           <w:ilvl w:val="1"/>
           <w:numId w:val="3"/>
@@ -2199,7 +2183,7 @@
     </w:p>
     <w:p>
       <w:pPr>
-        <w:pStyle w:val="NormalWeb"/>
+        <w:pStyle w:val="StandardWeb"/>
         <w:numPr>
           <w:ilvl w:val="1"/>
           <w:numId w:val="3"/>
@@ -2215,7 +2199,7 @@
     </w:p>
     <w:p>
       <w:pPr>
-        <w:pStyle w:val="NormalWeb"/>
+        <w:pStyle w:val="StandardWeb"/>
         <w:numPr>
           <w:ilvl w:val="1"/>
           <w:numId w:val="3"/>
@@ -2231,7 +2215,7 @@
     </w:p>
     <w:p>
       <w:pPr>
-        <w:pStyle w:val="NormalWeb"/>
+        <w:pStyle w:val="StandardWeb"/>
         <w:numPr>
           <w:ilvl w:val="1"/>
           <w:numId w:val="3"/>
@@ -2247,7 +2231,7 @@
     </w:p>
     <w:p>
       <w:pPr>
-        <w:pStyle w:val="NormalWeb"/>
+        <w:pStyle w:val="StandardWeb"/>
         <w:numPr>
           <w:ilvl w:val="0"/>
           <w:numId w:val="3"/>
@@ -2274,7 +2258,7 @@
     </w:p>
     <w:p>
       <w:pPr>
-        <w:pStyle w:val="NormalWeb"/>
+        <w:pStyle w:val="StandardWeb"/>
         <w:numPr>
           <w:ilvl w:val="1"/>
           <w:numId w:val="3"/>
@@ -2289,7 +2273,7 @@
     </w:p>
     <w:p>
       <w:pPr>
-        <w:pStyle w:val="NormalWeb"/>
+        <w:pStyle w:val="StandardWeb"/>
         <w:numPr>
           <w:ilvl w:val="2"/>
           <w:numId w:val="3"/>
@@ -2304,7 +2288,7 @@
     </w:p>
     <w:p>
       <w:pPr>
-        <w:pStyle w:val="NormalWeb"/>
+        <w:pStyle w:val="StandardWeb"/>
         <w:numPr>
           <w:ilvl w:val="2"/>
           <w:numId w:val="3"/>
@@ -2319,7 +2303,7 @@
     </w:p>
     <w:p>
       <w:pPr>
-        <w:pStyle w:val="NormalWeb"/>
+        <w:pStyle w:val="StandardWeb"/>
         <w:numPr>
           <w:ilvl w:val="2"/>
           <w:numId w:val="3"/>
@@ -2334,7 +2318,7 @@
     </w:p>
     <w:p>
       <w:pPr>
-        <w:pStyle w:val="NormalWeb"/>
+        <w:pStyle w:val="StandardWeb"/>
         <w:numPr>
           <w:ilvl w:val="1"/>
           <w:numId w:val="3"/>
@@ -2349,7 +2333,7 @@
     </w:p>
     <w:p>
       <w:pPr>
-        <w:pStyle w:val="NormalWeb"/>
+        <w:pStyle w:val="StandardWeb"/>
         <w:numPr>
           <w:ilvl w:val="2"/>
           <w:numId w:val="3"/>
@@ -2364,7 +2348,7 @@
     </w:p>
     <w:p>
       <w:pPr>
-        <w:pStyle w:val="NormalWeb"/>
+        <w:pStyle w:val="StandardWeb"/>
         <w:rPr>
           <w:lang w:val="hr-HR"/>
         </w:rPr>
@@ -2398,7 +2382,7 @@
     </w:p>
     <w:p>
       <w:pPr>
-        <w:pStyle w:val="NormalWeb"/>
+        <w:pStyle w:val="StandardWeb"/>
         <w:numPr>
           <w:ilvl w:val="0"/>
           <w:numId w:val="3"/>
@@ -2426,7 +2410,7 @@
     </w:p>
     <w:p>
       <w:pPr>
-        <w:pStyle w:val="NormalWeb"/>
+        <w:pStyle w:val="StandardWeb"/>
         <w:numPr>
           <w:ilvl w:val="0"/>
           <w:numId w:val="3"/>
@@ -2448,7 +2432,7 @@
     </w:p>
     <w:p>
       <w:pPr>
-        <w:pStyle w:val="NormalWeb"/>
+        <w:pStyle w:val="StandardWeb"/>
         <w:numPr>
           <w:ilvl w:val="0"/>
           <w:numId w:val="3"/>
@@ -2476,7 +2460,7 @@
     </w:p>
     <w:p>
       <w:pPr>
-        <w:pStyle w:val="NormalWeb"/>
+        <w:pStyle w:val="StandardWeb"/>
         <w:numPr>
           <w:ilvl w:val="0"/>
           <w:numId w:val="3"/>
@@ -2505,7 +2489,7 @@
     </w:p>
     <w:p>
       <w:pPr>
-        <w:pStyle w:val="NormalWeb"/>
+        <w:pStyle w:val="StandardWeb"/>
         <w:numPr>
           <w:ilvl w:val="0"/>
           <w:numId w:val="3"/>
@@ -2520,7 +2504,7 @@
     </w:p>
     <w:p>
       <w:pPr>
-        <w:pStyle w:val="NormalWeb"/>
+        <w:pStyle w:val="StandardWeb"/>
         <w:numPr>
           <w:ilvl w:val="1"/>
           <w:numId w:val="3"/>
@@ -2536,7 +2520,7 @@
     </w:p>
     <w:p>
       <w:pPr>
-        <w:pStyle w:val="NormalWeb"/>
+        <w:pStyle w:val="StandardWeb"/>
         <w:numPr>
           <w:ilvl w:val="1"/>
           <w:numId w:val="3"/>
@@ -2552,7 +2536,7 @@
     </w:p>
     <w:p>
       <w:pPr>
-        <w:pStyle w:val="NormalWeb"/>
+        <w:pStyle w:val="StandardWeb"/>
         <w:numPr>
           <w:ilvl w:val="1"/>
           <w:numId w:val="3"/>
@@ -2571,7 +2555,7 @@
     </w:p>
     <w:p>
       <w:pPr>
-        <w:pStyle w:val="NormalWeb"/>
+        <w:pStyle w:val="StandardWeb"/>
         <w:rPr>
           <w:lang w:val="hr-HR"/>
         </w:rPr>
@@ -2619,7 +2603,7 @@
     </w:p>
     <w:p>
       <w:pPr>
-        <w:pStyle w:val="NormalWeb"/>
+        <w:pStyle w:val="StandardWeb"/>
         <w:numPr>
           <w:ilvl w:val="0"/>
           <w:numId w:val="3"/>
@@ -2647,7 +2631,7 @@
     </w:p>
     <w:p>
       <w:pPr>
-        <w:pStyle w:val="NormalWeb"/>
+        <w:pStyle w:val="StandardWeb"/>
         <w:numPr>
           <w:ilvl w:val="0"/>
           <w:numId w:val="3"/>
@@ -2669,7 +2653,7 @@
     </w:p>
     <w:p>
       <w:pPr>
-        <w:pStyle w:val="NormalWeb"/>
+        <w:pStyle w:val="StandardWeb"/>
         <w:numPr>
           <w:ilvl w:val="0"/>
           <w:numId w:val="3"/>
@@ -2691,7 +2675,7 @@
     </w:p>
     <w:p>
       <w:pPr>
-        <w:pStyle w:val="NormalWeb"/>
+        <w:pStyle w:val="StandardWeb"/>
         <w:numPr>
           <w:ilvl w:val="0"/>
           <w:numId w:val="3"/>
@@ -2719,7 +2703,7 @@
     </w:p>
     <w:p>
       <w:pPr>
-        <w:pStyle w:val="NormalWeb"/>
+        <w:pStyle w:val="StandardWeb"/>
         <w:numPr>
           <w:ilvl w:val="0"/>
           <w:numId w:val="3"/>
@@ -2734,7 +2718,7 @@
     </w:p>
     <w:p>
       <w:pPr>
-        <w:pStyle w:val="NormalWeb"/>
+        <w:pStyle w:val="StandardWeb"/>
         <w:numPr>
           <w:ilvl w:val="1"/>
           <w:numId w:val="3"/>
@@ -2750,7 +2734,7 @@
     </w:p>
     <w:p>
       <w:pPr>
-        <w:pStyle w:val="NormalWeb"/>
+        <w:pStyle w:val="StandardWeb"/>
         <w:numPr>
           <w:ilvl w:val="1"/>
           <w:numId w:val="3"/>
@@ -2766,7 +2750,7 @@
     </w:p>
     <w:p>
       <w:pPr>
-        <w:pStyle w:val="NormalWeb"/>
+        <w:pStyle w:val="StandardWeb"/>
         <w:numPr>
           <w:ilvl w:val="1"/>
           <w:numId w:val="3"/>
@@ -2782,7 +2766,7 @@
     </w:p>
     <w:p>
       <w:pPr>
-        <w:pStyle w:val="NormalWeb"/>
+        <w:pStyle w:val="StandardWeb"/>
         <w:numPr>
           <w:ilvl w:val="1"/>
           <w:numId w:val="3"/>
@@ -2799,7 +2783,7 @@
     </w:p>
     <w:p>
       <w:pPr>
-        <w:pStyle w:val="NormalWeb"/>
+        <w:pStyle w:val="StandardWeb"/>
         <w:numPr>
           <w:ilvl w:val="1"/>
           <w:numId w:val="3"/>
@@ -2815,7 +2799,7 @@
     </w:p>
     <w:p>
       <w:pPr>
-        <w:pStyle w:val="NormalWeb"/>
+        <w:pStyle w:val="StandardWeb"/>
         <w:numPr>
           <w:ilvl w:val="0"/>
           <w:numId w:val="3"/>
@@ -2842,7 +2826,7 @@
     </w:p>
     <w:p>
       <w:pPr>
-        <w:pStyle w:val="NormalWeb"/>
+        <w:pStyle w:val="StandardWeb"/>
         <w:numPr>
           <w:ilvl w:val="1"/>
           <w:numId w:val="3"/>
@@ -2857,7 +2841,7 @@
     </w:p>
     <w:p>
       <w:pPr>
-        <w:pStyle w:val="NormalWeb"/>
+        <w:pStyle w:val="StandardWeb"/>
         <w:numPr>
           <w:ilvl w:val="2"/>
           <w:numId w:val="3"/>
@@ -2884,7 +2868,7 @@
     </w:p>
     <w:p>
       <w:pPr>
-        <w:pStyle w:val="NormalWeb"/>
+        <w:pStyle w:val="StandardWeb"/>
         <w:rPr>
           <w:lang w:val="hr-HR"/>
         </w:rPr>
@@ -2932,7 +2916,7 @@
     </w:p>
     <w:p>
       <w:pPr>
-        <w:pStyle w:val="NormalWeb"/>
+        <w:pStyle w:val="StandardWeb"/>
         <w:numPr>
           <w:ilvl w:val="0"/>
           <w:numId w:val="3"/>
@@ -2960,7 +2944,7 @@
     </w:p>
     <w:p>
       <w:pPr>
-        <w:pStyle w:val="NormalWeb"/>
+        <w:pStyle w:val="StandardWeb"/>
         <w:numPr>
           <w:ilvl w:val="0"/>
           <w:numId w:val="3"/>
@@ -2982,7 +2966,7 @@
     </w:p>
     <w:p>
       <w:pPr>
-        <w:pStyle w:val="NormalWeb"/>
+        <w:pStyle w:val="StandardWeb"/>
         <w:numPr>
           <w:ilvl w:val="0"/>
           <w:numId w:val="3"/>
@@ -3010,7 +2994,7 @@
     </w:p>
     <w:p>
       <w:pPr>
-        <w:pStyle w:val="NormalWeb"/>
+        <w:pStyle w:val="StandardWeb"/>
         <w:numPr>
           <w:ilvl w:val="0"/>
           <w:numId w:val="3"/>
@@ -3032,7 +3016,7 @@
     </w:p>
     <w:p>
       <w:pPr>
-        <w:pStyle w:val="NormalWeb"/>
+        <w:pStyle w:val="StandardWeb"/>
         <w:numPr>
           <w:ilvl w:val="0"/>
           <w:numId w:val="3"/>
@@ -3047,7 +3031,7 @@
     </w:p>
     <w:p>
       <w:pPr>
-        <w:pStyle w:val="NormalWeb"/>
+        <w:pStyle w:val="StandardWeb"/>
         <w:numPr>
           <w:ilvl w:val="1"/>
           <w:numId w:val="3"/>
@@ -3063,7 +3047,7 @@
     </w:p>
     <w:p>
       <w:pPr>
-        <w:pStyle w:val="NormalWeb"/>
+        <w:pStyle w:val="StandardWeb"/>
         <w:numPr>
           <w:ilvl w:val="1"/>
           <w:numId w:val="3"/>
@@ -3079,7 +3063,7 @@
     </w:p>
     <w:p>
       <w:pPr>
-        <w:pStyle w:val="NormalWeb"/>
+        <w:pStyle w:val="StandardWeb"/>
         <w:numPr>
           <w:ilvl w:val="1"/>
           <w:numId w:val="3"/>
@@ -3095,7 +3079,7 @@
     </w:p>
     <w:p>
       <w:pPr>
-        <w:pStyle w:val="NormalWeb"/>
+        <w:pStyle w:val="StandardWeb"/>
         <w:numPr>
           <w:ilvl w:val="1"/>
           <w:numId w:val="3"/>
@@ -3111,7 +3095,7 @@
     </w:p>
     <w:p>
       <w:pPr>
-        <w:pStyle w:val="NormalWeb"/>
+        <w:pStyle w:val="StandardWeb"/>
         <w:rPr>
           <w:lang w:val="hr-HR"/>
         </w:rPr>
@@ -3152,7 +3136,7 @@
     </w:p>
     <w:p>
       <w:pPr>
-        <w:pStyle w:val="NormalWeb"/>
+        <w:pStyle w:val="StandardWeb"/>
         <w:numPr>
           <w:ilvl w:val="0"/>
           <w:numId w:val="3"/>
@@ -3180,7 +3164,7 @@
     </w:p>
     <w:p>
       <w:pPr>
-        <w:pStyle w:val="NormalWeb"/>
+        <w:pStyle w:val="StandardWeb"/>
         <w:numPr>
           <w:ilvl w:val="0"/>
           <w:numId w:val="3"/>
@@ -3202,7 +3186,7 @@
     </w:p>
     <w:p>
       <w:pPr>
-        <w:pStyle w:val="NormalWeb"/>
+        <w:pStyle w:val="StandardWeb"/>
         <w:numPr>
           <w:ilvl w:val="0"/>
           <w:numId w:val="3"/>
@@ -3230,7 +3214,7 @@
     </w:p>
     <w:p>
       <w:pPr>
-        <w:pStyle w:val="NormalWeb"/>
+        <w:pStyle w:val="StandardWeb"/>
         <w:numPr>
           <w:ilvl w:val="0"/>
           <w:numId w:val="3"/>
@@ -3252,7 +3236,7 @@
     </w:p>
     <w:p>
       <w:pPr>
-        <w:pStyle w:val="NormalWeb"/>
+        <w:pStyle w:val="StandardWeb"/>
         <w:numPr>
           <w:ilvl w:val="0"/>
           <w:numId w:val="3"/>
@@ -3267,7 +3251,7 @@
     </w:p>
     <w:p>
       <w:pPr>
-        <w:pStyle w:val="NormalWeb"/>
+        <w:pStyle w:val="StandardWeb"/>
         <w:numPr>
           <w:ilvl w:val="1"/>
           <w:numId w:val="3"/>
@@ -3283,7 +3267,7 @@
     </w:p>
     <w:p>
       <w:pPr>
-        <w:pStyle w:val="NormalWeb"/>
+        <w:pStyle w:val="StandardWeb"/>
         <w:numPr>
           <w:ilvl w:val="1"/>
           <w:numId w:val="3"/>
@@ -3299,7 +3283,7 @@
     </w:p>
     <w:p>
       <w:pPr>
-        <w:pStyle w:val="NormalWeb"/>
+        <w:pStyle w:val="StandardWeb"/>
         <w:numPr>
           <w:ilvl w:val="1"/>
           <w:numId w:val="3"/>
@@ -3315,7 +3299,7 @@
     </w:p>
     <w:p>
       <w:pPr>
-        <w:pStyle w:val="NormalWeb"/>
+        <w:pStyle w:val="StandardWeb"/>
         <w:numPr>
           <w:ilvl w:val="1"/>
           <w:numId w:val="3"/>
@@ -3331,7 +3315,7 @@
     </w:p>
     <w:p>
       <w:pPr>
-        <w:pStyle w:val="NormalWeb"/>
+        <w:pStyle w:val="StandardWeb"/>
         <w:numPr>
           <w:ilvl w:val="0"/>
           <w:numId w:val="3"/>
@@ -3358,7 +3342,7 @@
     </w:p>
     <w:p>
       <w:pPr>
-        <w:pStyle w:val="NormalWeb"/>
+        <w:pStyle w:val="StandardWeb"/>
         <w:numPr>
           <w:ilvl w:val="1"/>
           <w:numId w:val="3"/>
@@ -3373,7 +3357,7 @@
     </w:p>
     <w:p>
       <w:pPr>
-        <w:pStyle w:val="NormalWeb"/>
+        <w:pStyle w:val="StandardWeb"/>
         <w:numPr>
           <w:ilvl w:val="2"/>
           <w:numId w:val="3"/>
@@ -3388,7 +3372,7 @@
     </w:p>
     <w:p>
       <w:pPr>
-        <w:pStyle w:val="NormalWeb"/>
+        <w:pStyle w:val="StandardWeb"/>
         <w:rPr>
           <w:lang w:val="hr-HR"/>
         </w:rPr>
@@ -3429,7 +3413,7 @@
     </w:p>
     <w:p>
       <w:pPr>
-        <w:pStyle w:val="NormalWeb"/>
+        <w:pStyle w:val="StandardWeb"/>
         <w:numPr>
           <w:ilvl w:val="0"/>
           <w:numId w:val="3"/>
@@ -3457,7 +3441,7 @@
     </w:p>
     <w:p>
       <w:pPr>
-        <w:pStyle w:val="NormalWeb"/>
+        <w:pStyle w:val="StandardWeb"/>
         <w:numPr>
           <w:ilvl w:val="0"/>
           <w:numId w:val="3"/>
@@ -3474,28 +3458,12 @@
           <w:rFonts w:ascii="Kp--M-Italic" w:hAnsi="Kp--M-Italic"/>
           <w:lang w:val="hr-HR"/>
         </w:rPr>
-        <w:t>„</w:t>
-      </w:r>
-      <w:proofErr w:type="spellStart"/>
-      <w:r>
-        <w:rPr>
-          <w:rFonts w:ascii="Kp--M-Italic" w:hAnsi="Kp--M-Italic"/>
-          <w:lang w:val="hr-HR"/>
-        </w:rPr>
-        <w:t>Subscription</w:t>
-      </w:r>
-      <w:proofErr w:type="spellEnd"/>
-      <w:r>
-        <w:rPr>
-          <w:rFonts w:ascii="Kp--M-Italic" w:hAnsi="Kp--M-Italic"/>
-          <w:lang w:val="hr-HR"/>
-        </w:rPr>
-        <w:t>“ na email listu</w:t>
-      </w:r>
-    </w:p>
-    <w:p>
-      <w:pPr>
-        <w:pStyle w:val="NormalWeb"/>
+        <w:t>„Subscription“ na email listu</w:t>
+      </w:r>
+    </w:p>
+    <w:p>
+      <w:pPr>
+        <w:pStyle w:val="StandardWeb"/>
         <w:numPr>
           <w:ilvl w:val="0"/>
           <w:numId w:val="3"/>
@@ -3523,7 +3491,7 @@
     </w:p>
     <w:p>
       <w:pPr>
-        <w:pStyle w:val="NormalWeb"/>
+        <w:pStyle w:val="StandardWeb"/>
         <w:numPr>
           <w:ilvl w:val="0"/>
           <w:numId w:val="3"/>
@@ -3545,7 +3513,7 @@
     </w:p>
     <w:p>
       <w:pPr>
-        <w:pStyle w:val="NormalWeb"/>
+        <w:pStyle w:val="StandardWeb"/>
         <w:numPr>
           <w:ilvl w:val="0"/>
           <w:numId w:val="3"/>
@@ -3560,7 +3528,7 @@
     </w:p>
     <w:p>
       <w:pPr>
-        <w:pStyle w:val="NormalWeb"/>
+        <w:pStyle w:val="StandardWeb"/>
         <w:numPr>
           <w:ilvl w:val="1"/>
           <w:numId w:val="3"/>
@@ -3579,7 +3547,7 @@
     </w:p>
     <w:p>
       <w:pPr>
-        <w:pStyle w:val="NormalWeb"/>
+        <w:pStyle w:val="StandardWeb"/>
         <w:numPr>
           <w:ilvl w:val="1"/>
           <w:numId w:val="3"/>
@@ -3598,7 +3566,7 @@
     </w:p>
     <w:p>
       <w:pPr>
-        <w:pStyle w:val="NormalWeb"/>
+        <w:pStyle w:val="StandardWeb"/>
         <w:numPr>
           <w:ilvl w:val="1"/>
           <w:numId w:val="3"/>
@@ -3617,7 +3585,7 @@
     </w:p>
     <w:p>
       <w:pPr>
-        <w:pStyle w:val="NormalWeb"/>
+        <w:pStyle w:val="StandardWeb"/>
         <w:numPr>
           <w:ilvl w:val="1"/>
           <w:numId w:val="3"/>
@@ -3975,7 +3943,7 @@
         <w:kern w:val="2"/>
         <w:sz w:val="24"/>
         <w:szCs w:val="24"/>
-        <w:lang w:val="en-HR" w:eastAsia="en-US" w:bidi="ar-SA"/>
+        <w:lang w:eastAsia="en-US" w:bidi="ar-SA"/>
         <w14:ligatures w14:val="standardContextual"/>
       </w:rPr>
     </w:rPrDefault>
@@ -4363,13 +4331,13 @@
     <w:name w:val="Normal"/>
     <w:qFormat/>
   </w:style>
-  <w:style w:type="character" w:default="1" w:styleId="DefaultParagraphFont">
+  <w:style w:type="character" w:default="1" w:styleId="Zadanifontodlomka">
     <w:name w:val="Default Paragraph Font"/>
     <w:uiPriority w:val="1"/>
     <w:semiHidden/>
     <w:unhideWhenUsed/>
   </w:style>
-  <w:style w:type="table" w:default="1" w:styleId="TableNormal">
+  <w:style w:type="table" w:default="1" w:styleId="Obinatablica">
     <w:name w:val="Normal Table"/>
     <w:uiPriority w:val="99"/>
     <w:semiHidden/>
@@ -4384,13 +4352,13 @@
       </w:tblCellMar>
     </w:tblPr>
   </w:style>
-  <w:style w:type="numbering" w:default="1" w:styleId="NoList">
+  <w:style w:type="numbering" w:default="1" w:styleId="Bezpopisa">
     <w:name w:val="No List"/>
     <w:uiPriority w:val="99"/>
     <w:semiHidden/>
     <w:unhideWhenUsed/>
   </w:style>
-  <w:style w:type="paragraph" w:styleId="NormalWeb">
+  <w:style w:type="paragraph" w:styleId="StandardWeb">
     <w:name w:val="Normal (Web)"/>
     <w:basedOn w:val="Normal"/>
     <w:uiPriority w:val="99"/>

</xml_diff>